<commit_message>
From 1.4 to 1.5 version
</commit_message>
<xml_diff>
--- a/output/docx/RF008 - Gerenciar Respostas de Avaliacoes.docx
+++ b/output/docx/RF008 - Gerenciar Respostas de Avaliacoes.docx
@@ -454,7 +454,7 @@
             </w:pPr>
             <w:r>
               <w:rPr/>
-              <w:t>1.1</w:t>
+              <w:t>1.5</w:t>
             </w:r>
           </w:p>
         </w:tc>
@@ -474,7 +474,7 @@
             </w:pPr>
             <w:r>
               <w:rPr/>
-              <w:t>Criacao</w:t>
+              <w:t>Alteracao</w:t>
             </w:r>
           </w:p>
         </w:tc>
@@ -494,7 +494,7 @@
             </w:pPr>
             <w:r>
               <w:rPr/>
-              <w:t>Aislan Fernandes</w:t>
+              <w:t>Carlos Diego</w:t>
             </w:r>
           </w:p>
         </w:tc>
@@ -515,7 +515,7 @@
             </w:pPr>
             <w:r>
               <w:rPr/>
-              <w:t>03/12/2020</w:t>
+              <w:t>28/11/2022</w:t>
             </w:r>
           </w:p>
         </w:tc>
@@ -886,7 +886,7 @@
             </w:pPr>
             <w:r>
               <w:rPr/>
-              <w:t>Avaliador de Pessoas esta autenticado no sistema; e, tem permissao para gerenciar Respostas de Avaliacoes</w:t>
+              <w:t>Avaliador de Pessoas esta autenticado no sistema e tem permissao para gerenciar Respostas de Avaliacoes</w:t>
             </w:r>
           </w:p>
         </w:tc>
@@ -1003,7 +1003,7 @@
           <w:szCs w:val="24"/>
           <w:u w:val="none"/>
         </w:rPr>
-        <w:t>2. System exibe a listagem das Avaliacoes cadastradas com a opcao 'Formulario' dentre as varias listadas </w:t>
+        <w:t>2. System exibe a listagem das Avaliacoes cadastradas com a opcao 'Formulario' dentre as varias exibidas </w:t>
       </w:r>
     </w:p>
     <w:p>
@@ -1045,7 +1045,7 @@
           <w:szCs w:val="24"/>
           <w:u w:val="none"/>
         </w:rPr>
-        <w:t>3. Avaliador de Pessoas com uma avaliacao selecionada, clica na opcao 'Formulario' para criar uma nova Avaliacao </w:t>
+        <w:t>3. Avaliador de Pessoas com uma avaliacao selecionada, clica na opcao 'Formulario' para responder a uma Avaliacao ou Autoavaliacao </w:t>
       </w:r>
     </w:p>
     <w:p>
@@ -1129,7 +1129,7 @@
           <w:szCs w:val="24"/>
           <w:u w:val="none"/>
         </w:rPr>
-        <w:t>5. Avaliador de Pessoas seleciona o 'Nivel da Competencia' da Avaliacao (1 a 4) para cada Perfil de Competencias avaliado </w:t>
+        <w:t>5. Avaliador de Pessoas seleciona o 'Nivel de Interacao' para cada Perfil de Competencias avaliado </w:t>
       </w:r>
     </w:p>
     <w:p>
@@ -1171,7 +1171,7 @@
           <w:szCs w:val="24"/>
           <w:u w:val="none"/>
         </w:rPr>
-        <w:t>6. System apresenta o campo 'Nivel da Competencia' preenchido corretamente </w:t>
+        <w:t>6. System apresenta o campo 'Nivel de Interacao' preenchido corretamente </w:t>
       </w:r>
     </w:p>
     <w:p>
@@ -1213,7 +1213,7 @@
           <w:szCs w:val="24"/>
           <w:u w:val="none"/>
         </w:rPr>
-        <w:t>7. Avaliador de Pessoas adiciona 'Apontamentos' sobre a avaliacao para cada Perfil de Competencias avaliado </w:t>
+        <w:t>7. Avaliador de Pessoas seleciona que e 'Capaz de Avaliar a Competencia' para cada Perfil de Competencias avaliado af[2]</w:t>
       </w:r>
     </w:p>
     <w:p>
@@ -1255,7 +1255,7 @@
           <w:szCs w:val="24"/>
           <w:u w:val="none"/>
         </w:rPr>
-        <w:t>8. System apresenta os 'Apontamentos' preenchidos corretamente </w:t>
+        <w:t>8. System apresenta o campo 'Capaz de Avaliar' preenchido como 'SIM' </w:t>
       </w:r>
     </w:p>
     <w:p>
@@ -1297,7 +1297,7 @@
           <w:szCs w:val="24"/>
           <w:u w:val="none"/>
         </w:rPr>
-        <w:t>9. Avaliador de Pessoas clica na opcao 'Salvar' af[1]</w:t>
+        <w:t>9. Avaliador de Pessoas seleciona o 'Nivel da Competencia' da Avaliacao (1 a 4) para cada Perfil de Competencias avaliado </w:t>
       </w:r>
     </w:p>
     <w:p>
@@ -1339,8 +1339,176 @@
           <w:szCs w:val="24"/>
           <w:u w:val="none"/>
         </w:rPr>
-        <w:t>10. System realiza a acao conforme a opcao selecionada pelo usuario e 
-				   retorna feedback correspondente ef[2,3]</w:t>
+        <w:t>10. System apresenta o campo 'Nivel da Competencia' preenchido corretamente </w:t>
+      </w:r>
+    </w:p>
+    <w:p>
+      <w:pPr>
+        <w:pStyle w:val="Normal"/>
+        <w:jc w:val="left"/>
+        <w:rPr/>
+      </w:pPr>
+      <w:r>
+        <w:rPr>
+          <w:b w:val="false"/>
+          <w:bCs w:val="false"/>
+          <w:i w:val="false"/>
+          <w:iCs w:val="false"/>
+          <w:strike w:val="false"/>
+          <w:dstrike w:val="false"/>
+          <w:outline w:val="false"/>
+          <w:shadow w:val="false"/>
+          <w:color w:val="000000"/>
+          <w:sz w:val="24"/>
+          <w:szCs w:val="24"/>
+          <w:u w:val="none"/>
+        </w:rPr>
+        <w:t/>
+      </w:r>
+      <w:bookmarkEnd w:id="1"/>
+      <w:r>
+        <w:rPr>
+          <w:b w:val="false"/>
+          <w:bCs w:val="false"/>
+          <w:i w:val="false"/>
+          <w:iCs w:val="false"/>
+          <w:strike w:val="false"/>
+          <w:dstrike w:val="false"/>
+          <w:outline w:val="false"/>
+          <w:shadow w:val="false"/>
+          <w:color w:val="000000"/>
+          <w:sz w:val="24"/>
+          <w:szCs w:val="24"/>
+          <w:u w:val="none"/>
+        </w:rPr>
+        <w:t>11. Avaliador de Pessoas adiciona 'Apontamentos' sobre a avaliacao para cada Perfil de Competencias avaliado </w:t>
+      </w:r>
+    </w:p>
+    <w:p>
+      <w:pPr>
+        <w:pStyle w:val="Normal"/>
+        <w:jc w:val="left"/>
+        <w:rPr/>
+      </w:pPr>
+      <w:r>
+        <w:rPr>
+          <w:b w:val="false"/>
+          <w:bCs w:val="false"/>
+          <w:i w:val="false"/>
+          <w:iCs w:val="false"/>
+          <w:strike w:val="false"/>
+          <w:dstrike w:val="false"/>
+          <w:outline w:val="false"/>
+          <w:shadow w:val="false"/>
+          <w:color w:val="000000"/>
+          <w:sz w:val="24"/>
+          <w:szCs w:val="24"/>
+          <w:u w:val="none"/>
+        </w:rPr>
+        <w:t/>
+      </w:r>
+      <w:bookmarkEnd w:id="1"/>
+      <w:r>
+        <w:rPr>
+          <w:b w:val="false"/>
+          <w:bCs w:val="false"/>
+          <w:i w:val="false"/>
+          <w:iCs w:val="false"/>
+          <w:strike w:val="false"/>
+          <w:dstrike w:val="false"/>
+          <w:outline w:val="false"/>
+          <w:shadow w:val="false"/>
+          <w:color w:val="000000"/>
+          <w:sz w:val="24"/>
+          <w:szCs w:val="24"/>
+          <w:u w:val="none"/>
+        </w:rPr>
+        <w:t>12. System apresenta os 'Apontamentos' preenchidos corretamente </w:t>
+      </w:r>
+    </w:p>
+    <w:p>
+      <w:pPr>
+        <w:pStyle w:val="Normal"/>
+        <w:jc w:val="left"/>
+        <w:rPr/>
+      </w:pPr>
+      <w:r>
+        <w:rPr>
+          <w:b w:val="false"/>
+          <w:bCs w:val="false"/>
+          <w:i w:val="false"/>
+          <w:iCs w:val="false"/>
+          <w:strike w:val="false"/>
+          <w:dstrike w:val="false"/>
+          <w:outline w:val="false"/>
+          <w:shadow w:val="false"/>
+          <w:color w:val="000000"/>
+          <w:sz w:val="24"/>
+          <w:szCs w:val="24"/>
+          <w:u w:val="none"/>
+        </w:rPr>
+        <w:t/>
+      </w:r>
+      <w:bookmarkEnd w:id="1"/>
+      <w:r>
+        <w:rPr>
+          <w:b w:val="false"/>
+          <w:bCs w:val="false"/>
+          <w:i w:val="false"/>
+          <w:iCs w:val="false"/>
+          <w:strike w:val="false"/>
+          <w:dstrike w:val="false"/>
+          <w:outline w:val="false"/>
+          <w:shadow w:val="false"/>
+          <w:color w:val="000000"/>
+          <w:sz w:val="24"/>
+          <w:szCs w:val="24"/>
+          <w:u w:val="none"/>
+        </w:rPr>
+        <w:t>13. Avaliador de Pessoas clica na opcao 'Salvar' af[1]</w:t>
+      </w:r>
+    </w:p>
+    <w:p>
+      <w:pPr>
+        <w:pStyle w:val="Normal"/>
+        <w:jc w:val="left"/>
+        <w:rPr/>
+      </w:pPr>
+      <w:r>
+        <w:rPr>
+          <w:b w:val="false"/>
+          <w:bCs w:val="false"/>
+          <w:i w:val="false"/>
+          <w:iCs w:val="false"/>
+          <w:strike w:val="false"/>
+          <w:dstrike w:val="false"/>
+          <w:outline w:val="false"/>
+          <w:shadow w:val="false"/>
+          <w:color w:val="000000"/>
+          <w:sz w:val="24"/>
+          <w:szCs w:val="24"/>
+          <w:u w:val="none"/>
+        </w:rPr>
+        <w:t/>
+      </w:r>
+      <w:bookmarkEnd w:id="1"/>
+      <w:r>
+        <w:rPr>
+          <w:b w:val="false"/>
+          <w:bCs w:val="false"/>
+          <w:i w:val="false"/>
+          <w:iCs w:val="false"/>
+          <w:strike w:val="false"/>
+          <w:dstrike w:val="false"/>
+          <w:outline w:val="false"/>
+          <w:shadow w:val="false"/>
+          <w:color w:val="000000"/>
+          <w:sz w:val="24"/>
+          <w:szCs w:val="24"/>
+          <w:u w:val="none"/>
+        </w:rPr>
+        <w:t>14. System realiza a acao conforme a opcao selecionada pelo usuario e 
+				    retorna feedback correspondente ef[2,3,4]</w:t>
       </w:r>
     </w:p>
     <w:p>
@@ -1420,7 +1588,7 @@
       <w:bookmarkEnd w:id="2"/>
       <w:r>
         <w:rPr/>
-        <w:t>2. System limpa os campos apresentados 'Nivel da Competencia' e 'Apontamentos' apresentados na tela para cada Perfil de Competencias avaliado </w:t>
+        <w:t>2. System limpa os campos 'Nivel da Competencia' e 'Apontamentos' exibidos na tela para cada Perfil de Competencias avaliado </w:t>
       </w:r>
     </w:p>
     <w:p>
@@ -1435,7 +1603,103 @@
       <w:bookmarkEnd w:id="2"/>
       <w:r>
         <w:rPr/>
-        <w:t>5. Avaliador de Pessoas verifica que os campos 'Nivel da Competencia' e 'Apontamentos' estao limpos bs 5</w:t>
+        <w:t>3. Avaliador de Pessoas verifica que os campos 'Nivel da Competencia' e 'Apontamentos' estao limpos bs 5</w:t>
+      </w:r>
+    </w:p>
+    <w:p>
+      <w:pPr>
+        <w:pStyle w:val="Normal"/>
+        <w:rPr/>
+      </w:pPr>
+      <w:r>
+        <w:rPr/>
+        <w:t/>
+      </w:r>
+    </w:p>
+    <w:p>
+      <w:pPr>
+        <w:pStyle w:val="Normal"/>
+        <w:rPr/>
+      </w:pPr>
+      <w:r>
+        <w:rPr/>
+        <w:t>AF[2] – Nao e Capaz de Avaliar a Competencia</w:t>
+      </w:r>
+    </w:p>
+    <w:p>
+      <w:pPr>
+        <w:pStyle w:val="Normal"/>
+        <w:rPr/>
+      </w:pPr>
+      <w:bookmarkStart w:id="2" w:name="__DdeLink__603_36032102961"/>
+      <w:r>
+        <w:rPr/>
+        <w:t/>
+      </w:r>
+      <w:bookmarkEnd w:id="2"/>
+      <w:r>
+        <w:rPr/>
+        <w:t>1. Avaliador de Pessoas seleciona que nao e 'Capaz de Avaliar a Competencia' para cada Perfil de Competencias avaliado </w:t>
+      </w:r>
+    </w:p>
+    <w:p>
+      <w:pPr>
+        <w:pStyle w:val="Normal"/>
+        <w:rPr/>
+      </w:pPr>
+      <w:r>
+        <w:rPr/>
+        <w:t/>
+      </w:r>
+      <w:bookmarkEnd w:id="2"/>
+      <w:r>
+        <w:rPr/>
+        <w:t>2. System apresenta o campo 'Capaz de Avaliar' preenchido como 'NAO' </w:t>
+      </w:r>
+    </w:p>
+    <w:p>
+      <w:pPr>
+        <w:pStyle w:val="Normal"/>
+        <w:rPr/>
+      </w:pPr>
+      <w:r>
+        <w:rPr/>
+        <w:t/>
+      </w:r>
+      <w:bookmarkEnd w:id="2"/>
+      <w:r>
+        <w:rPr/>
+        <w:t>3. Avaliador de Pessoas preenche o campo de 'Justificativas' para cada Perfil de Competencias avaliado </w:t>
+      </w:r>
+    </w:p>
+    <w:p>
+      <w:pPr>
+        <w:pStyle w:val="Normal"/>
+        <w:rPr/>
+      </w:pPr>
+      <w:r>
+        <w:rPr/>
+        <w:t/>
+      </w:r>
+      <w:bookmarkEnd w:id="2"/>
+      <w:r>
+        <w:rPr/>
+        <w:t>4. System apresenta o campo de 'Capaz de Avaliar' preenchido corretamente </w:t>
+      </w:r>
+    </w:p>
+    <w:p>
+      <w:pPr>
+        <w:pStyle w:val="Normal"/>
+        <w:rPr/>
+      </w:pPr>
+      <w:r>
+        <w:rPr/>
+        <w:t/>
+      </w:r>
+      <w:bookmarkEnd w:id="2"/>
+      <w:r>
+        <w:rPr/>
+        <w:t>5. Avaliador de Pessoas clica no botao 'Justificar' bs 14</w:t>
       </w:r>
     </w:p>
     <w:p>
@@ -1679,6 +1943,84 @@
           <w:u w:val="none"/>
         </w:rPr>
         <w:t>1. System exibe uma mensagem de erro ao tentar editar, informando o campo ou a validacao que falhou </w:t>
+      </w:r>
+    </w:p>
+    <w:p>
+      <w:pPr>
+        <w:pStyle w:val="TextBody"/>
+        <w:spacing w:lineRule="auto" w:line="240" w:before="0" w:after="0"/>
+        <w:rPr/>
+      </w:pPr>
+      <w:r>
+        <w:rPr>
+          <w:b w:val="false"/>
+          <w:bCs w:val="false"/>
+          <w:i w:val="false"/>
+          <w:iCs w:val="false"/>
+          <w:strike w:val="false"/>
+          <w:dstrike w:val="false"/>
+          <w:outline w:val="false"/>
+          <w:shadow w:val="false"/>
+          <w:color w:val="000000"/>
+          <w:sz w:val="24"/>
+          <w:szCs w:val="24"/>
+          <w:u w:val="none"/>
+        </w:rPr>
+        <w:t/>
+      </w:r>
+    </w:p>
+    <w:p>
+      <w:pPr>
+        <w:pStyle w:val="TextBody"/>
+        <w:spacing w:lineRule="auto" w:line="240"/>
+        <w:rPr/>
+      </w:pPr>
+      <w:r>
+        <w:rPr/>
+        <w:t>EF[4] – Sem Justificativa</w:t>
+      </w:r>
+    </w:p>
+    <w:p>
+      <w:pPr>
+        <w:pStyle w:val="Normal"/>
+        <w:jc w:val="left"/>
+        <w:rPr/>
+      </w:pPr>
+      <w:bookmarkStart w:id="3" w:name="__DdeLink__603_360321029611"/>
+      <w:r>
+        <w:rPr>
+          <w:b w:val="false"/>
+          <w:bCs w:val="false"/>
+          <w:i w:val="false"/>
+          <w:iCs w:val="false"/>
+          <w:strike w:val="false"/>
+          <w:dstrike w:val="false"/>
+          <w:outline w:val="false"/>
+          <w:shadow w:val="false"/>
+          <w:color w:val="000000"/>
+          <w:sz w:val="24"/>
+          <w:szCs w:val="24"/>
+          <w:u w:val="none"/>
+        </w:rPr>
+        <w:t/>
+      </w:r>
+      <w:bookmarkEnd w:id="3"/>
+      <w:r>
+        <w:rPr>
+          <w:b w:val="false"/>
+          <w:bCs w:val="false"/>
+          <w:i w:val="false"/>
+          <w:iCs w:val="false"/>
+          <w:strike w:val="false"/>
+          <w:dstrike w:val="false"/>
+          <w:outline w:val="false"/>
+          <w:shadow w:val="false"/>
+          <w:color w:val="000000"/>
+          <w:sz w:val="24"/>
+          <w:szCs w:val="24"/>
+          <w:u w:val="none"/>
+        </w:rPr>
+        <w:t>1. System exibe uma mensagem de erro informando ao usuario que nao informou justificativa </w:t>
       </w:r>
     </w:p>
     <w:p>

</xml_diff>